<commit_message>
Modification du dossier de conception
</commit_message>
<xml_diff>
--- a/Livrable/Livrable 2 - Conception.docx
+++ b/Livrable/Livrable 2 - Conception.docx
@@ -771,7 +771,19 @@
     </w:p>
     <w:p>
       <w:r>
-        <w:t xml:space="preserve">Pour un projet de cette envergure, il serait irréaliste d’utiliser un Use-Case. Nous l’avons remplacé par un backlog produit. Un backlog produit a la même utilité qu’un Use-Case mais sous une forme différente. Nous allons </w:t>
+        <w:t xml:space="preserve">Nous avons </w:t>
+      </w:r>
+      <w:r>
+        <w:t xml:space="preserve">commencé </w:t>
+      </w:r>
+      <w:r>
+        <w:t xml:space="preserve">par </w:t>
+      </w:r>
+      <w:r>
+        <w:t xml:space="preserve">réaliser </w:t>
+      </w:r>
+      <w:r>
+        <w:t xml:space="preserve">un backlog produit. Un backlog produit a la même utilité qu’un Use-Case mais sous une forme différente. Nous allons </w:t>
       </w:r>
       <w:r>
         <w:t>lister</w:t>
@@ -785,6 +797,8 @@
       <w:r>
         <w:t>.</w:t>
       </w:r>
+    </w:p>
+    <w:p>
       <w:r>
         <w:rPr>
           <w:noProof/>
@@ -955,26 +969,152 @@
       </w:pPr>
       <w:r>
         <w:lastRenderedPageBreak/>
-        <w:t xml:space="preserve">Architecture </w:t>
-      </w:r>
-      <w:r>
-        <w:t>générale</w:t>
-      </w:r>
-      <w:r>
-        <w:t xml:space="preserve"> / Diagramme de paquets</w:t>
-      </w:r>
-    </w:p>
+        <w:t>Diagramme de cas d’utilisation</w:t>
+      </w:r>
+    </w:p>
+    <w:p/>
     <w:p>
       <w:pPr>
         <w:pStyle w:val="Titre1"/>
       </w:pPr>
       <w:r>
-        <w:t>Diagrammes de classe</w:t>
-      </w:r>
-    </w:p>
-    <w:p>
-      <w:r>
-        <w:t>Nous avons créé plusieurs diagrammes de classe pour améliorer la visibilité et la compréhension.</w:t>
+        <w:t>Diagrammes de séquence</w:t>
+      </w:r>
+    </w:p>
+    <w:p>
+      <w:r>
+        <w:t>Les cas d’utilisations étant fait nous avons réaliser les diagrammes de séquences pour ces mêmes cas d’utilisation.</w:t>
+      </w:r>
+    </w:p>
+    <w:p>
+      <w:pPr>
+        <w:pStyle w:val="Titre2"/>
+      </w:pPr>
+      <w:r>
+        <w:t>Lancer une partie</w:t>
+      </w:r>
+    </w:p>
+    <w:p>
+      <w:r>
+        <w:rPr>
+          <w:noProof/>
+        </w:rPr>
+        <w:drawing>
+          <wp:inline distT="0" distB="0" distL="0" distR="0" wp14:anchorId="5DB28ED4" wp14:editId="1D3CA415">
+            <wp:extent cx="5760720" cy="2887345"/>
+            <wp:effectExtent l="0" t="0" r="0" b="8255"/>
+            <wp:docPr id="5" name="Image 5"/>
+            <wp:cNvGraphicFramePr>
+              <a:graphicFrameLocks xmlns:a="http://schemas.openxmlformats.org/drawingml/2006/main" noChangeAspect="1"/>
+            </wp:cNvGraphicFramePr>
+            <a:graphic xmlns:a="http://schemas.openxmlformats.org/drawingml/2006/main">
+              <a:graphicData uri="http://schemas.openxmlformats.org/drawingml/2006/picture">
+                <pic:pic xmlns:pic="http://schemas.openxmlformats.org/drawingml/2006/picture">
+                  <pic:nvPicPr>
+                    <pic:cNvPr id="5" name="Image 5"/>
+                    <pic:cNvPicPr/>
+                  </pic:nvPicPr>
+                  <pic:blipFill>
+                    <a:blip r:embed="rId11">
+                      <a:extLst>
+                        <a:ext uri="{28A0092B-C50C-407E-A947-70E740481C1C}">
+                          <a14:useLocalDpi xmlns:a14="http://schemas.microsoft.com/office/drawing/2010/main" val="0"/>
+                        </a:ext>
+                      </a:extLst>
+                    </a:blip>
+                    <a:stretch>
+                      <a:fillRect/>
+                    </a:stretch>
+                  </pic:blipFill>
+                  <pic:spPr>
+                    <a:xfrm>
+                      <a:off x="0" y="0"/>
+                      <a:ext cx="5760720" cy="2887345"/>
+                    </a:xfrm>
+                    <a:prstGeom prst="rect">
+                      <a:avLst/>
+                    </a:prstGeom>
+                  </pic:spPr>
+                </pic:pic>
+              </a:graphicData>
+            </a:graphic>
+          </wp:inline>
+        </w:drawing>
+      </w:r>
+    </w:p>
+    <w:p>
+      <w:r>
+        <w:t xml:space="preserve">Dans ce diagramme nous souhaitons lancer une partie. Nous avons mis la classe Partie en singleton car nous allons avoir besoin de l’appeler régulièrement dans notre code. Nous l’appelons donc et à sa création elle demande un tableau de Niveau à une interface nommé AlgoCreationNiveaux. Pour notre clone d’Isaac, il nous faudra des algorithmes de créations de niveaux, de cartes, de salles… C’est à cela que sert cette classe. N’ayant pas encore les compétences pour ces algorithmes, nous les modélisons sous la forme d’une </w:t>
+      </w:r>
+      <w:r>
+        <w:t>classe</w:t>
+      </w:r>
+      <w:r>
+        <w:t xml:space="preserve"> qui contient simplement un tableau de Niveaux qu’elle nous renvoie.</w:t>
+      </w:r>
+    </w:p>
+    <w:p>
+      <w:pPr>
+        <w:pStyle w:val="Titre2"/>
+      </w:pPr>
+      <w:r>
+        <w:t>Le joueur tire</w:t>
+      </w:r>
+    </w:p>
+    <w:p>
+      <w:r>
+        <w:rPr>
+          <w:noProof/>
+        </w:rPr>
+        <w:drawing>
+          <wp:inline distT="0" distB="0" distL="0" distR="0" wp14:anchorId="40FBB87C" wp14:editId="42601E7A">
+            <wp:extent cx="5760720" cy="2033270"/>
+            <wp:effectExtent l="0" t="0" r="0" b="5080"/>
+            <wp:docPr id="6" name="Image 6"/>
+            <wp:cNvGraphicFramePr>
+              <a:graphicFrameLocks xmlns:a="http://schemas.openxmlformats.org/drawingml/2006/main" noChangeAspect="1"/>
+            </wp:cNvGraphicFramePr>
+            <a:graphic xmlns:a="http://schemas.openxmlformats.org/drawingml/2006/main">
+              <a:graphicData uri="http://schemas.openxmlformats.org/drawingml/2006/picture">
+                <pic:pic xmlns:pic="http://schemas.openxmlformats.org/drawingml/2006/picture">
+                  <pic:nvPicPr>
+                    <pic:cNvPr id="6" name="Image 6"/>
+                    <pic:cNvPicPr/>
+                  </pic:nvPicPr>
+                  <pic:blipFill>
+                    <a:blip r:embed="rId12">
+                      <a:extLst>
+                        <a:ext uri="{28A0092B-C50C-407E-A947-70E740481C1C}">
+                          <a14:useLocalDpi xmlns:a14="http://schemas.microsoft.com/office/drawing/2010/main" val="0"/>
+                        </a:ext>
+                      </a:extLst>
+                    </a:blip>
+                    <a:stretch>
+                      <a:fillRect/>
+                    </a:stretch>
+                  </pic:blipFill>
+                  <pic:spPr>
+                    <a:xfrm>
+                      <a:off x="0" y="0"/>
+                      <a:ext cx="5760720" cy="2033270"/>
+                    </a:xfrm>
+                    <a:prstGeom prst="rect">
+                      <a:avLst/>
+                    </a:prstGeom>
+                  </pic:spPr>
+                </pic:pic>
+              </a:graphicData>
+            </a:graphic>
+          </wp:inline>
+        </w:drawing>
+      </w:r>
+    </w:p>
+    <w:p>
+      <w:r>
+        <w:t xml:space="preserve">Voici le diagramme de séquence du joueur qui tire. Au moment où on demande au joueur de tirer, il appel l’instance de la fabrique correspondante pour instancier un projectile. </w:t>
+      </w:r>
+      <w:r>
+        <w:t>Puis le joueur ajoute à la salle en cours le projectile. Le joueur connait ça salle en cours et la salle contient plusieurs interface nommé Evoluable.</w:t>
       </w:r>
     </w:p>
     <w:p>
@@ -982,20 +1122,34 @@
         <w:pStyle w:val="Titre1"/>
       </w:pPr>
       <w:r>
-        <w:t>Diagrammes de séquence</w:t>
+        <w:lastRenderedPageBreak/>
+        <w:t>Diagrammes de classe</w:t>
+      </w:r>
+    </w:p>
+    <w:p>
+      <w:pPr>
+        <w:pStyle w:val="Titre2"/>
+      </w:pPr>
+      <w:r>
+        <w:t>Diagramme métier</w:t>
       </w:r>
     </w:p>
     <w:p/>
     <w:p>
       <w:pPr>
-        <w:pStyle w:val="Titre1"/>
+        <w:pStyle w:val="Titre2"/>
       </w:pPr>
       <w:r>
-        <w:t>Conclusion</w:t>
+        <w:t>Multiton de fabriques abstraites</w:t>
+      </w:r>
+    </w:p>
+    <w:p>
+      <w:r>
+        <w:t>Nous avons décidé d’utiliser le design pattern de la fabrique abstraite, le trouvant particulièrement adapté à la situation. Nous avons remarqué que nous aurons besoin de nombreuses fabriques pour notre projet. Et en sachant que la fabrique abstraite est elle-même un singleton, nous avons décidé de combiner la fabrique abstraite avec un autre design pattern : le multiton. Cela nous permet d’appeler depuis n’importe où dans notre code nos fabriques abstraites.</w:t>
       </w:r>
     </w:p>
     <w:sectPr>
-      <w:headerReference w:type="default" r:id="rId11"/>
+      <w:headerReference w:type="default" r:id="rId13"/>
       <w:pgSz w:w="11906" w:h="16838"/>
       <w:pgMar w:top="1417" w:right="1417" w:bottom="1417" w:left="1417" w:header="708" w:footer="708" w:gutter="0"/>
       <w:pgNumType w:start="0"/>
@@ -1506,6 +1660,28 @@
       <w:szCs w:val="32"/>
     </w:rPr>
   </w:style>
+  <w:style w:type="paragraph" w:styleId="Titre2">
+    <w:name w:val="heading 2"/>
+    <w:basedOn w:val="Normal"/>
+    <w:next w:val="Normal"/>
+    <w:link w:val="Titre2Car"/>
+    <w:uiPriority w:val="9"/>
+    <w:unhideWhenUsed/>
+    <w:qFormat/>
+    <w:rsid w:val="00BB111D"/>
+    <w:pPr>
+      <w:keepNext/>
+      <w:keepLines/>
+      <w:spacing w:before="40" w:after="0"/>
+      <w:outlineLvl w:val="1"/>
+    </w:pPr>
+    <w:rPr>
+      <w:rFonts w:asciiTheme="majorHAnsi" w:eastAsiaTheme="majorEastAsia" w:hAnsiTheme="majorHAnsi" w:cstheme="majorBidi"/>
+      <w:color w:val="2F5496" w:themeColor="accent1" w:themeShade="BF"/>
+      <w:sz w:val="26"/>
+      <w:szCs w:val="26"/>
+    </w:rPr>
+  </w:style>
   <w:style w:type="character" w:default="1" w:styleId="Policepardfaut">
     <w:name w:val="Default Paragraph Font"/>
     <w:uiPriority w:val="1"/>
@@ -1613,6 +1789,19 @@
       <w:color w:val="2F5496" w:themeColor="accent1" w:themeShade="BF"/>
       <w:sz w:val="32"/>
       <w:szCs w:val="32"/>
+    </w:rPr>
+  </w:style>
+  <w:style w:type="character" w:customStyle="1" w:styleId="Titre2Car">
+    <w:name w:val="Titre 2 Car"/>
+    <w:basedOn w:val="Policepardfaut"/>
+    <w:link w:val="Titre2"/>
+    <w:uiPriority w:val="9"/>
+    <w:rsid w:val="00BB111D"/>
+    <w:rPr>
+      <w:rFonts w:asciiTheme="majorHAnsi" w:eastAsiaTheme="majorEastAsia" w:hAnsiTheme="majorHAnsi" w:cstheme="majorBidi"/>
+      <w:color w:val="2F5496" w:themeColor="accent1" w:themeShade="BF"/>
+      <w:sz w:val="26"/>
+      <w:szCs w:val="26"/>
     </w:rPr>
   </w:style>
 </w:styles>

</xml_diff>

<commit_message>
Ajout de diagrammes de séquence
</commit_message>
<xml_diff>
--- a/Livrable/Livrable 2 - Conception.docx
+++ b/Livrable/Livrable 2 - Conception.docx
@@ -1119,11 +1119,80 @@
     </w:p>
     <w:p>
       <w:pPr>
-        <w:pStyle w:val="Titre1"/>
+        <w:pStyle w:val="Titre2"/>
       </w:pPr>
       <w:r>
         <w:lastRenderedPageBreak/>
-        <w:t>Diagrammes de classe</w:t>
+        <w:t>Collision du joueur avec un cœur</w:t>
+      </w:r>
+    </w:p>
+    <w:p>
+      <w:r>
+        <w:rPr>
+          <w:noProof/>
+        </w:rPr>
+        <w:drawing>
+          <wp:inline distT="0" distB="0" distL="0" distR="0" wp14:anchorId="3F21C026" wp14:editId="68A6E6DB">
+            <wp:extent cx="5760720" cy="3141345"/>
+            <wp:effectExtent l="0" t="0" r="0" b="1905"/>
+            <wp:docPr id="8" name="Image 8"/>
+            <wp:cNvGraphicFramePr>
+              <a:graphicFrameLocks xmlns:a="http://schemas.openxmlformats.org/drawingml/2006/main" noChangeAspect="1"/>
+            </wp:cNvGraphicFramePr>
+            <a:graphic xmlns:a="http://schemas.openxmlformats.org/drawingml/2006/main">
+              <a:graphicData uri="http://schemas.openxmlformats.org/drawingml/2006/picture">
+                <pic:pic xmlns:pic="http://schemas.openxmlformats.org/drawingml/2006/picture">
+                  <pic:nvPicPr>
+                    <pic:cNvPr id="8" name="Image 8"/>
+                    <pic:cNvPicPr/>
+                  </pic:nvPicPr>
+                  <pic:blipFill>
+                    <a:blip r:embed="rId13">
+                      <a:extLst>
+                        <a:ext uri="{28A0092B-C50C-407E-A947-70E740481C1C}">
+                          <a14:useLocalDpi xmlns:a14="http://schemas.microsoft.com/office/drawing/2010/main" val="0"/>
+                        </a:ext>
+                      </a:extLst>
+                    </a:blip>
+                    <a:stretch>
+                      <a:fillRect/>
+                    </a:stretch>
+                  </pic:blipFill>
+                  <pic:spPr>
+                    <a:xfrm>
+                      <a:off x="0" y="0"/>
+                      <a:ext cx="5760720" cy="3141345"/>
+                    </a:xfrm>
+                    <a:prstGeom prst="rect">
+                      <a:avLst/>
+                    </a:prstGeom>
+                  </pic:spPr>
+                </pic:pic>
+              </a:graphicData>
+            </a:graphic>
+          </wp:inline>
+        </w:drawing>
+      </w:r>
+      <w:r>
+        <w:t>Dans ce diagramme, l’IHM va appeler le cœur pour lui dire qu’il est actuellement en collision avec un autre objet. Le cœur va donc demander si cet objet est le joueur. Si non, alors la fonction s’arrête. Mais si oui, alors le cœur récupère l’instance du singleton Partie pour ainsi récupérer l’instance du joueur. Le cœur pourra donc ajouter son type et le nombre de cœur qu’il est. Le joueur ne stocke pas directement une instance de cœur car nous prévoyons qu’il y est plusieurs type</w:t>
+      </w:r>
+      <w:r>
+        <w:t>s</w:t>
+      </w:r>
+      <w:r>
+        <w:t xml:space="preserve"> de cœur et qu’il soit géré en </w:t>
+      </w:r>
+      <w:r>
+        <w:t>demi-cœurs comme sur le jeu de base</w:t>
+      </w:r>
+      <w:r>
+        <w:t>.</w:t>
+      </w:r>
+      <w:r>
+        <w:t xml:space="preserve"> Cette modélisation rendra les algorithmes plus faciles.</w:t>
+      </w:r>
+      <w:r>
+        <w:t xml:space="preserve"> </w:t>
       </w:r>
     </w:p>
     <w:p>
@@ -1131,15 +1200,155 @@
         <w:pStyle w:val="Titre2"/>
       </w:pPr>
       <w:r>
-        <w:t>Diagramme métier</w:t>
-      </w:r>
-    </w:p>
-    <w:p/>
+        <w:t>Collision avec une clé</w:t>
+      </w:r>
+    </w:p>
+    <w:p>
+      <w:r>
+        <w:rPr>
+          <w:noProof/>
+        </w:rPr>
+        <w:drawing>
+          <wp:inline distT="0" distB="0" distL="0" distR="0" wp14:anchorId="6D7A39A8" wp14:editId="6CA40264">
+            <wp:extent cx="5760720" cy="3210560"/>
+            <wp:effectExtent l="0" t="0" r="0" b="8890"/>
+            <wp:docPr id="9" name="Image 9"/>
+            <wp:cNvGraphicFramePr>
+              <a:graphicFrameLocks xmlns:a="http://schemas.openxmlformats.org/drawingml/2006/main" noChangeAspect="1"/>
+            </wp:cNvGraphicFramePr>
+            <a:graphic xmlns:a="http://schemas.openxmlformats.org/drawingml/2006/main">
+              <a:graphicData uri="http://schemas.openxmlformats.org/drawingml/2006/picture">
+                <pic:pic xmlns:pic="http://schemas.openxmlformats.org/drawingml/2006/picture">
+                  <pic:nvPicPr>
+                    <pic:cNvPr id="9" name="Image 9"/>
+                    <pic:cNvPicPr/>
+                  </pic:nvPicPr>
+                  <pic:blipFill>
+                    <a:blip r:embed="rId14">
+                      <a:extLst>
+                        <a:ext uri="{28A0092B-C50C-407E-A947-70E740481C1C}">
+                          <a14:useLocalDpi xmlns:a14="http://schemas.microsoft.com/office/drawing/2010/main" val="0"/>
+                        </a:ext>
+                      </a:extLst>
+                    </a:blip>
+                    <a:stretch>
+                      <a:fillRect/>
+                    </a:stretch>
+                  </pic:blipFill>
+                  <pic:spPr>
+                    <a:xfrm>
+                      <a:off x="0" y="0"/>
+                      <a:ext cx="5760720" cy="3210560"/>
+                    </a:xfrm>
+                    <a:prstGeom prst="rect">
+                      <a:avLst/>
+                    </a:prstGeom>
+                  </pic:spPr>
+                </pic:pic>
+              </a:graphicData>
+            </a:graphic>
+          </wp:inline>
+        </w:drawing>
+      </w:r>
+    </w:p>
+    <w:p>
+      <w:r>
+        <w:t xml:space="preserve">Ce diagramme est très similaire au précédent. La clé reçoit l’information qu’elle touche un objet. Elle lui demande s’il est le joueur. Si nan, </w:t>
+      </w:r>
+      <w:r>
+        <w:t xml:space="preserve">il ne se passe rien. Si oui, alors elle récupère l’instance du joueur par le biais du singleton partie et ainsi elle s’ajoute elle-même aux joueurs. Remarquez que cette fois </w:t>
+      </w:r>
+      <w:r>
+        <w:lastRenderedPageBreak/>
+        <w:t xml:space="preserve">le joueur contient directement les instances des clés. Cela nous permettra un code plus simple étant donné que nous n’avons pas à différencier différents types de clé. </w:t>
+      </w:r>
+    </w:p>
     <w:p>
       <w:pPr>
         <w:pStyle w:val="Titre2"/>
       </w:pPr>
       <w:r>
+        <w:t>Collision du joueur</w:t>
+      </w:r>
+    </w:p>
+    <w:p>
+      <w:r>
+        <w:rPr>
+          <w:noProof/>
+        </w:rPr>
+        <w:drawing>
+          <wp:inline distT="0" distB="0" distL="0" distR="0" wp14:anchorId="18B3FB63" wp14:editId="1D6E8831">
+            <wp:extent cx="4744112" cy="3286584"/>
+            <wp:effectExtent l="0" t="0" r="0" b="9525"/>
+            <wp:docPr id="10" name="Image 10"/>
+            <wp:cNvGraphicFramePr>
+              <a:graphicFrameLocks xmlns:a="http://schemas.openxmlformats.org/drawingml/2006/main" noChangeAspect="1"/>
+            </wp:cNvGraphicFramePr>
+            <a:graphic xmlns:a="http://schemas.openxmlformats.org/drawingml/2006/main">
+              <a:graphicData uri="http://schemas.openxmlformats.org/drawingml/2006/picture">
+                <pic:pic xmlns:pic="http://schemas.openxmlformats.org/drawingml/2006/picture">
+                  <pic:nvPicPr>
+                    <pic:cNvPr id="10" name="Image 10"/>
+                    <pic:cNvPicPr/>
+                  </pic:nvPicPr>
+                  <pic:blipFill>
+                    <a:blip r:embed="rId15">
+                      <a:extLst>
+                        <a:ext uri="{28A0092B-C50C-407E-A947-70E740481C1C}">
+                          <a14:useLocalDpi xmlns:a14="http://schemas.microsoft.com/office/drawing/2010/main" val="0"/>
+                        </a:ext>
+                      </a:extLst>
+                    </a:blip>
+                    <a:stretch>
+                      <a:fillRect/>
+                    </a:stretch>
+                  </pic:blipFill>
+                  <pic:spPr>
+                    <a:xfrm>
+                      <a:off x="0" y="0"/>
+                      <a:ext cx="4744112" cy="3286584"/>
+                    </a:xfrm>
+                    <a:prstGeom prst="rect">
+                      <a:avLst/>
+                    </a:prstGeom>
+                  </pic:spPr>
+                </pic:pic>
+              </a:graphicData>
+            </a:graphic>
+          </wp:inline>
+        </w:drawing>
+      </w:r>
+    </w:p>
+    <w:p>
+      <w:r>
+        <w:t xml:space="preserve">Ce diagramme de séquence nous présente ce qu’il se passe lorsque le joueur est en collision avec </w:t>
+      </w:r>
+      <w:r>
+        <w:t>un autre objet. Il lui demande simplement s’il est bloquant. Si oui, alors nous mettons sa vitesse à 0. Si non, il ne se passe rien.</w:t>
+      </w:r>
+    </w:p>
+    <w:p>
+      <w:pPr>
+        <w:pStyle w:val="Titre1"/>
+      </w:pPr>
+      <w:r>
+        <w:t>Diagrammes de classe</w:t>
+      </w:r>
+    </w:p>
+    <w:p>
+      <w:pPr>
+        <w:pStyle w:val="Titre2"/>
+      </w:pPr>
+      <w:r>
+        <w:t>Diagramme métier</w:t>
+      </w:r>
+    </w:p>
+    <w:p/>
+    <w:p>
+      <w:pPr>
+        <w:pStyle w:val="Titre2"/>
+      </w:pPr>
+      <w:r>
         <w:t>Multiton de fabriques abstraites</w:t>
       </w:r>
     </w:p>
@@ -1149,7 +1358,7 @@
       </w:r>
     </w:p>
     <w:sectPr>
-      <w:headerReference w:type="default" r:id="rId13"/>
+      <w:headerReference w:type="default" r:id="rId16"/>
       <w:pgSz w:w="11906" w:h="16838"/>
       <w:pgMar w:top="1417" w:right="1417" w:bottom="1417" w:left="1417" w:header="708" w:footer="708" w:gutter="0"/>
       <w:pgNumType w:start="0"/>

</xml_diff>

<commit_message>
Finalisation du dossier de conception
</commit_message>
<xml_diff>
--- a/Livrable/Livrable 2 - Conception.docx
+++ b/Livrable/Livrable 2 - Conception.docx
@@ -162,7 +162,25 @@
                                       <w:sz w:val="32"/>
                                       <w:szCs w:val="32"/>
                                     </w:rPr>
-                                    <w:t xml:space="preserve"> | Pascaline Guichard | Juliette Gagnepain | </w:t>
+                                    <w:t xml:space="preserve"> | Pascaline Guichard | Juliette </w:t>
+                                  </w:r>
+                                  <w:proofErr w:type="spellStart"/>
+                                  <w:r>
+                                    <w:rPr>
+                                      <w:color w:val="FFFFFF" w:themeColor="background1"/>
+                                      <w:sz w:val="32"/>
+                                      <w:szCs w:val="32"/>
+                                    </w:rPr>
+                                    <w:t>Gagnepain</w:t>
+                                  </w:r>
+                                  <w:proofErr w:type="spellEnd"/>
+                                  <w:r>
+                                    <w:rPr>
+                                      <w:color w:val="FFFFFF" w:themeColor="background1"/>
+                                      <w:sz w:val="32"/>
+                                      <w:szCs w:val="32"/>
+                                    </w:rPr>
+                                    <w:t xml:space="preserve"> | </w:t>
                                   </w:r>
                                 </w:p>
                                 <w:p>
@@ -180,8 +198,18 @@
                                       <w:sz w:val="32"/>
                                       <w:szCs w:val="32"/>
                                     </w:rPr>
-                                    <w:t>Guillaume Clerc | Johann Fouchard</w:t>
+                                    <w:t xml:space="preserve">Guillaume Clerc | Johann </w:t>
                                   </w:r>
+                                  <w:proofErr w:type="spellStart"/>
+                                  <w:r>
+                                    <w:rPr>
+                                      <w:color w:val="FFFFFF" w:themeColor="background1"/>
+                                      <w:sz w:val="32"/>
+                                      <w:szCs w:val="32"/>
+                                    </w:rPr>
+                                    <w:t>Fouchard</w:t>
+                                  </w:r>
+                                  <w:proofErr w:type="spellEnd"/>
                                   <w:r>
                                     <w:rPr>
                                       <w:color w:val="FFFFFF" w:themeColor="background1"/>
@@ -443,7 +471,25 @@
                                 <w:sz w:val="32"/>
                                 <w:szCs w:val="32"/>
                               </w:rPr>
-                              <w:t xml:space="preserve"> | Pascaline Guichard | Juliette Gagnepain | </w:t>
+                              <w:t xml:space="preserve"> | Pascaline Guichard | Juliette </w:t>
+                            </w:r>
+                            <w:proofErr w:type="spellStart"/>
+                            <w:r>
+                              <w:rPr>
+                                <w:color w:val="FFFFFF" w:themeColor="background1"/>
+                                <w:sz w:val="32"/>
+                                <w:szCs w:val="32"/>
+                              </w:rPr>
+                              <w:t>Gagnepain</w:t>
+                            </w:r>
+                            <w:proofErr w:type="spellEnd"/>
+                            <w:r>
+                              <w:rPr>
+                                <w:color w:val="FFFFFF" w:themeColor="background1"/>
+                                <w:sz w:val="32"/>
+                                <w:szCs w:val="32"/>
+                              </w:rPr>
+                              <w:t xml:space="preserve"> | </w:t>
                             </w:r>
                           </w:p>
                           <w:p>
@@ -461,8 +507,18 @@
                                 <w:sz w:val="32"/>
                                 <w:szCs w:val="32"/>
                               </w:rPr>
-                              <w:t>Guillaume Clerc | Johann Fouchard</w:t>
+                              <w:t xml:space="preserve">Guillaume Clerc | Johann </w:t>
                             </w:r>
+                            <w:proofErr w:type="spellStart"/>
+                            <w:r>
+                              <w:rPr>
+                                <w:color w:val="FFFFFF" w:themeColor="background1"/>
+                                <w:sz w:val="32"/>
+                                <w:szCs w:val="32"/>
+                              </w:rPr>
+                              <w:t>Fouchard</w:t>
+                            </w:r>
+                            <w:proofErr w:type="spellEnd"/>
                             <w:r>
                               <w:rPr>
                                 <w:color w:val="FFFFFF" w:themeColor="background1"/>
@@ -756,9 +812,11 @@
       <w:pPr>
         <w:pStyle w:val="Titre1"/>
       </w:pPr>
+      <w:proofErr w:type="spellStart"/>
       <w:r>
         <w:t>Backlog</w:t>
       </w:r>
+      <w:proofErr w:type="spellEnd"/>
       <w:r>
         <w:t xml:space="preserve"> </w:t>
       </w:r>
@@ -783,7 +841,23 @@
         <w:t xml:space="preserve">réaliser </w:t>
       </w:r>
       <w:r>
-        <w:t xml:space="preserve">un backlog produit. Un backlog produit a la même utilité qu’un Use-Case mais sous une forme différente. Nous allons </w:t>
+        <w:t xml:space="preserve">un </w:t>
+      </w:r>
+      <w:proofErr w:type="spellStart"/>
+      <w:r>
+        <w:t>backlog</w:t>
+      </w:r>
+      <w:proofErr w:type="spellEnd"/>
+      <w:r>
+        <w:t xml:space="preserve"> produit. Un </w:t>
+      </w:r>
+      <w:proofErr w:type="spellStart"/>
+      <w:r>
+        <w:t>backlog</w:t>
+      </w:r>
+      <w:proofErr w:type="spellEnd"/>
+      <w:r>
+        <w:t xml:space="preserve"> produit a la même utilité qu’un Use-Case mais sous une forme différente. Nous allons </w:t>
       </w:r>
       <w:r>
         <w:t>lister</w:t>
@@ -797,17 +871,21 @@
       <w:r>
         <w:t>.</w:t>
       </w:r>
-    </w:p>
-    <w:p>
+      <w:r>
+        <w:t xml:space="preserve"> Rouge = Vitale</w:t>
+      </w:r>
+      <w:r>
+        <w:t xml:space="preserve"> | Orange = Important | Vert = Annexe.</w:t>
+      </w:r>
       <w:r>
         <w:rPr>
           <w:noProof/>
         </w:rPr>
         <w:drawing>
-          <wp:inline distT="0" distB="0" distL="0" distR="0" wp14:anchorId="7B592BBE" wp14:editId="5F14F851">
-            <wp:extent cx="4572638" cy="5106113"/>
+          <wp:inline distT="0" distB="0" distL="0" distR="0" wp14:anchorId="47CD4B43" wp14:editId="2A5123C2">
+            <wp:extent cx="4629796" cy="5239481"/>
             <wp:effectExtent l="0" t="0" r="0" b="0"/>
-            <wp:docPr id="2" name="Image 2" descr="Une image contenant table&#10;&#10;Description générée automatiquement"/>
+            <wp:docPr id="22" name="Image 22"/>
             <wp:cNvGraphicFramePr>
               <a:graphicFrameLocks xmlns:a="http://schemas.openxmlformats.org/drawingml/2006/main" noChangeAspect="1"/>
             </wp:cNvGraphicFramePr>
@@ -815,7 +893,7 @@
               <a:graphicData uri="http://schemas.openxmlformats.org/drawingml/2006/picture">
                 <pic:pic xmlns:pic="http://schemas.openxmlformats.org/drawingml/2006/picture">
                   <pic:nvPicPr>
-                    <pic:cNvPr id="2" name="Image 2" descr="Une image contenant table&#10;&#10;Description générée automatiquement"/>
+                    <pic:cNvPr id="22" name="Image 22"/>
                     <pic:cNvPicPr/>
                   </pic:nvPicPr>
                   <pic:blipFill>
@@ -833,7 +911,7 @@
                   <pic:spPr>
                     <a:xfrm>
                       <a:off x="0" y="0"/>
-                      <a:ext cx="4572638" cy="5106113"/>
+                      <a:ext cx="4629796" cy="5239481"/>
                     </a:xfrm>
                     <a:prstGeom prst="rect">
                       <a:avLst/>
@@ -847,27 +925,27 @@
       </w:r>
     </w:p>
     <w:p>
-      <w:pPr>
-        <w:jc w:val="left"/>
-      </w:pPr>
+      <w:r>
+        <w:br w:type="page"/>
+      </w:r>
       <w:r>
         <w:rPr>
           <w:noProof/>
         </w:rPr>
         <w:lastRenderedPageBreak/>
         <w:drawing>
-          <wp:anchor distT="0" distB="0" distL="114300" distR="114300" simplePos="0" relativeHeight="251662336" behindDoc="1" locked="0" layoutInCell="1" allowOverlap="1" wp14:anchorId="4D0E8721" wp14:editId="4D12CA72">
+          <wp:anchor distT="0" distB="0" distL="114300" distR="114300" simplePos="0" relativeHeight="251661312" behindDoc="0" locked="0" layoutInCell="1" allowOverlap="1" wp14:anchorId="60C553BA" wp14:editId="76205CA4">
             <wp:simplePos x="0" y="0"/>
             <wp:positionH relativeFrom="margin">
-              <wp:posOffset>-28575</wp:posOffset>
+              <wp:align>left</wp:align>
             </wp:positionH>
             <wp:positionV relativeFrom="paragraph">
-              <wp:posOffset>5031105</wp:posOffset>
+              <wp:posOffset>5200754</wp:posOffset>
             </wp:positionV>
-            <wp:extent cx="4591685" cy="3943350"/>
-            <wp:effectExtent l="0" t="0" r="0" b="0"/>
+            <wp:extent cx="4620224" cy="3654729"/>
+            <wp:effectExtent l="0" t="0" r="9525" b="3175"/>
             <wp:wrapNone/>
-            <wp:docPr id="4" name="Image 4" descr="Une image contenant table&#10;&#10;Description générée automatiquement"/>
+            <wp:docPr id="23" name="Image 23" descr="Une image contenant table&#10;&#10;Description générée automatiquement"/>
             <wp:cNvGraphicFramePr>
               <a:graphicFrameLocks xmlns:a="http://schemas.openxmlformats.org/drawingml/2006/main" noChangeAspect="1"/>
             </wp:cNvGraphicFramePr>
@@ -875,7 +953,7 @@
               <a:graphicData uri="http://schemas.openxmlformats.org/drawingml/2006/picture">
                 <pic:pic xmlns:pic="http://schemas.openxmlformats.org/drawingml/2006/picture">
                   <pic:nvPicPr>
-                    <pic:cNvPr id="4" name="Image 4" descr="Une image contenant table&#10;&#10;Description générée automatiquement"/>
+                    <pic:cNvPr id="23" name="Image 23" descr="Une image contenant table&#10;&#10;Description générée automatiquement"/>
                     <pic:cNvPicPr/>
                   </pic:nvPicPr>
                   <pic:blipFill>
@@ -893,7 +971,7 @@
                   <pic:spPr>
                     <a:xfrm>
                       <a:off x="0" y="0"/>
-                      <a:ext cx="4591685" cy="3943350"/>
+                      <a:ext cx="4620224" cy="3654729"/>
                     </a:xfrm>
                     <a:prstGeom prst="rect">
                       <a:avLst/>
@@ -902,29 +980,21 @@
                 </pic:pic>
               </a:graphicData>
             </a:graphic>
+            <wp14:sizeRelV relativeFrom="margin">
+              <wp14:pctHeight>0</wp14:pctHeight>
+            </wp14:sizeRelV>
           </wp:anchor>
         </w:drawing>
-      </w:r>
-      <w:r>
-        <w:br w:type="page"/>
       </w:r>
       <w:r>
         <w:rPr>
           <w:noProof/>
         </w:rPr>
         <w:drawing>
-          <wp:anchor distT="0" distB="0" distL="114300" distR="114300" simplePos="0" relativeHeight="251661312" behindDoc="1" locked="0" layoutInCell="1" allowOverlap="1" wp14:anchorId="19E39B9D" wp14:editId="4C5AFDFD">
-            <wp:simplePos x="0" y="0"/>
-            <wp:positionH relativeFrom="margin">
-              <wp:posOffset>-635</wp:posOffset>
-            </wp:positionH>
-            <wp:positionV relativeFrom="paragraph">
-              <wp:posOffset>289691</wp:posOffset>
-            </wp:positionV>
-            <wp:extent cx="4601210" cy="5296535"/>
+          <wp:inline distT="0" distB="0" distL="0" distR="0" wp14:anchorId="332F03FF" wp14:editId="43D02E5D">
+            <wp:extent cx="4639322" cy="5220429"/>
             <wp:effectExtent l="0" t="0" r="8890" b="0"/>
-            <wp:wrapNone/>
-            <wp:docPr id="3" name="Image 3" descr="Une image contenant table&#10;&#10;Description générée automatiquement"/>
+            <wp:docPr id="20" name="Image 20" descr="Une image contenant table&#10;&#10;Description générée automatiquement"/>
             <wp:cNvGraphicFramePr>
               <a:graphicFrameLocks xmlns:a="http://schemas.openxmlformats.org/drawingml/2006/main" noChangeAspect="1"/>
             </wp:cNvGraphicFramePr>
@@ -932,7 +1002,7 @@
               <a:graphicData uri="http://schemas.openxmlformats.org/drawingml/2006/picture">
                 <pic:pic xmlns:pic="http://schemas.openxmlformats.org/drawingml/2006/picture">
                   <pic:nvPicPr>
-                    <pic:cNvPr id="3" name="Image 3" descr="Une image contenant table&#10;&#10;Description générée automatiquement"/>
+                    <pic:cNvPr id="20" name="Image 20" descr="Une image contenant table&#10;&#10;Description générée automatiquement"/>
                     <pic:cNvPicPr/>
                   </pic:nvPicPr>
                   <pic:blipFill>
@@ -950,7 +1020,7 @@
                   <pic:spPr>
                     <a:xfrm>
                       <a:off x="0" y="0"/>
-                      <a:ext cx="4601210" cy="5296535"/>
+                      <a:ext cx="4639322" cy="5220429"/>
                     </a:xfrm>
                     <a:prstGeom prst="rect">
                       <a:avLst/>
@@ -959,9 +1029,14 @@
                 </pic:pic>
               </a:graphicData>
             </a:graphic>
-          </wp:anchor>
+          </wp:inline>
         </w:drawing>
       </w:r>
+    </w:p>
+    <w:p>
+      <w:pPr>
+        <w:jc w:val="left"/>
+      </w:pPr>
     </w:p>
     <w:p>
       <w:pPr>
@@ -972,18 +1047,129 @@
         <w:t>Diagramme de cas d’utilisation</w:t>
       </w:r>
     </w:p>
-    <w:p/>
+    <w:p>
+      <w:r>
+        <w:rPr>
+          <w:noProof/>
+        </w:rPr>
+        <w:drawing>
+          <wp:inline distT="0" distB="0" distL="0" distR="0" wp14:anchorId="56DD7E88" wp14:editId="5973702C">
+            <wp:extent cx="5760720" cy="3556000"/>
+            <wp:effectExtent l="0" t="0" r="0" b="6350"/>
+            <wp:docPr id="7" name="Image 7"/>
+            <wp:cNvGraphicFramePr>
+              <a:graphicFrameLocks xmlns:a="http://schemas.openxmlformats.org/drawingml/2006/main" noChangeAspect="1"/>
+            </wp:cNvGraphicFramePr>
+            <a:graphic xmlns:a="http://schemas.openxmlformats.org/drawingml/2006/main">
+              <a:graphicData uri="http://schemas.openxmlformats.org/drawingml/2006/picture">
+                <pic:pic xmlns:pic="http://schemas.openxmlformats.org/drawingml/2006/picture">
+                  <pic:nvPicPr>
+                    <pic:cNvPr id="7" name="Image 7"/>
+                    <pic:cNvPicPr/>
+                  </pic:nvPicPr>
+                  <pic:blipFill>
+                    <a:blip r:embed="rId11">
+                      <a:extLst>
+                        <a:ext uri="{28A0092B-C50C-407E-A947-70E740481C1C}">
+                          <a14:useLocalDpi xmlns:a14="http://schemas.microsoft.com/office/drawing/2010/main" val="0"/>
+                        </a:ext>
+                      </a:extLst>
+                    </a:blip>
+                    <a:stretch>
+                      <a:fillRect/>
+                    </a:stretch>
+                  </pic:blipFill>
+                  <pic:spPr>
+                    <a:xfrm>
+                      <a:off x="0" y="0"/>
+                      <a:ext cx="5760720" cy="3556000"/>
+                    </a:xfrm>
+                    <a:prstGeom prst="rect">
+                      <a:avLst/>
+                    </a:prstGeom>
+                  </pic:spPr>
+                </pic:pic>
+              </a:graphicData>
+            </a:graphic>
+          </wp:inline>
+        </w:drawing>
+      </w:r>
+    </w:p>
+    <w:p>
+      <w:r>
+        <w:t xml:space="preserve">Voici le diagramme de cas d’utilisation. </w:t>
+      </w:r>
+      <w:r>
+        <w:t>Étant</w:t>
+      </w:r>
+      <w:r>
+        <w:t xml:space="preserve"> donné</w:t>
+      </w:r>
+      <w:r>
+        <w:t>e</w:t>
+      </w:r>
+      <w:r>
+        <w:t xml:space="preserve"> </w:t>
+      </w:r>
+      <w:r>
+        <w:t>la taille de notre projet</w:t>
+      </w:r>
+      <w:r>
+        <w:t xml:space="preserve"> </w:t>
+      </w:r>
+      <w:r>
+        <w:t>i</w:t>
+      </w:r>
+      <w:r>
+        <w:t xml:space="preserve">l ne représente que les fonctions « vitales » (voir </w:t>
+      </w:r>
+      <w:proofErr w:type="spellStart"/>
+      <w:r>
+        <w:t>BackLog</w:t>
+      </w:r>
+      <w:proofErr w:type="spellEnd"/>
+      <w:r>
+        <w:t xml:space="preserve"> produit)</w:t>
+      </w:r>
+      <w:r>
+        <w:t xml:space="preserve"> du jeu</w:t>
+      </w:r>
+      <w:r>
+        <w:t>.</w:t>
+      </w:r>
+      <w:r>
+        <w:t xml:space="preserve"> Nous avons Lancer une partie et Quitter qui sont des fonctionnalités classiques. Tirer avec le personnage est aussi très </w:t>
+      </w:r>
+      <w:r>
+        <w:t>fréquent dans un jeu vidéo. Le point intéressant est sur le déplacement du personnage. Le jeu est en 2D isométrique, et quand le joueur veut interagir avec un objet il doit marcher dessus. Donc ramasser un cœur ou une clé fait en fait partie de se déplacer. Comme Changer de salle ou de niveau. Pour ces derniers, le joueur doit soit aller vers une porte ou vers une trappe. Nous pouvons donc considérer que cela fait partie de se déplacer.</w:t>
+      </w:r>
+    </w:p>
+    <w:p>
+      <w:pPr>
+        <w:jc w:val="left"/>
+      </w:pPr>
+      <w:r>
+        <w:br w:type="page"/>
+      </w:r>
+    </w:p>
     <w:p>
       <w:pPr>
         <w:pStyle w:val="Titre1"/>
       </w:pPr>
       <w:r>
+        <w:lastRenderedPageBreak/>
         <w:t>Diagrammes de séquence</w:t>
       </w:r>
     </w:p>
     <w:p>
       <w:r>
-        <w:t>Les cas d’utilisations étant fait nous avons réaliser les diagrammes de séquences pour ces mêmes cas d’utilisation.</w:t>
+        <w:t xml:space="preserve">Les cas d’utilisations étant fait nous avons </w:t>
+      </w:r>
+      <w:r>
+        <w:t>réalisé</w:t>
+      </w:r>
+      <w:r>
+        <w:t xml:space="preserve"> les diagrammes de séquences pour ces mêmes cas d’utilisation.</w:t>
       </w:r>
     </w:p>
     <w:p>
@@ -1015,7 +1201,7 @@
                     <pic:cNvPicPr/>
                   </pic:nvPicPr>
                   <pic:blipFill>
-                    <a:blip r:embed="rId11">
+                    <a:blip r:embed="rId12">
                       <a:extLst>
                         <a:ext uri="{28A0092B-C50C-407E-A947-70E740481C1C}">
                           <a14:useLocalDpi xmlns:a14="http://schemas.microsoft.com/office/drawing/2010/main" val="0"/>
@@ -1044,7 +1230,15 @@
     </w:p>
     <w:p>
       <w:r>
-        <w:t xml:space="preserve">Dans ce diagramme nous souhaitons lancer une partie. Nous avons mis la classe Partie en singleton car nous allons avoir besoin de l’appeler régulièrement dans notre code. Nous l’appelons donc et à sa création elle demande un tableau de Niveau à une interface nommé AlgoCreationNiveaux. Pour notre clone d’Isaac, il nous faudra des algorithmes de créations de niveaux, de cartes, de salles… C’est à cela que sert cette classe. N’ayant pas encore les compétences pour ces algorithmes, nous les modélisons sous la forme d’une </w:t>
+        <w:t xml:space="preserve">Dans ce diagramme nous souhaitons lancer une partie. Nous avons mis la classe Partie en singleton car nous allons avoir besoin de l’appeler régulièrement dans notre code. Nous l’appelons donc et à sa création elle demande un tableau de Niveau à une interface nommé </w:t>
+      </w:r>
+      <w:proofErr w:type="spellStart"/>
+      <w:r>
+        <w:t>AlgoCreationNiveaux</w:t>
+      </w:r>
+      <w:proofErr w:type="spellEnd"/>
+      <w:r>
+        <w:t xml:space="preserve">. Pour notre clone d’Isaac, il nous faudra des algorithmes de créations de niveaux, de cartes, de salles… C’est à cela que sert cette classe. N’ayant pas encore les compétences pour ces algorithmes, nous les modélisons sous la forme d’une </w:t>
       </w:r>
       <w:r>
         <w:t>classe</w:t>
@@ -1082,7 +1276,7 @@
                     <pic:cNvPicPr/>
                   </pic:nvPicPr>
                   <pic:blipFill>
-                    <a:blip r:embed="rId12">
+                    <a:blip r:embed="rId13">
                       <a:extLst>
                         <a:ext uri="{28A0092B-C50C-407E-A947-70E740481C1C}">
                           <a14:useLocalDpi xmlns:a14="http://schemas.microsoft.com/office/drawing/2010/main" val="0"/>
@@ -1147,7 +1341,7 @@
                     <pic:cNvPicPr/>
                   </pic:nvPicPr>
                   <pic:blipFill>
-                    <a:blip r:embed="rId13">
+                    <a:blip r:embed="rId14">
                       <a:extLst>
                         <a:ext uri="{28A0092B-C50C-407E-A947-70E740481C1C}">
                           <a14:useLocalDpi xmlns:a14="http://schemas.microsoft.com/office/drawing/2010/main" val="0"/>
@@ -1182,8 +1376,13 @@
       <w:r>
         <w:t xml:space="preserve"> de cœur et qu’il soit géré en </w:t>
       </w:r>
-      <w:r>
-        <w:t>demi-cœurs comme sur le jeu de base</w:t>
+      <w:proofErr w:type="spellStart"/>
+      <w:r>
+        <w:t>demi-cœurs</w:t>
+      </w:r>
+      <w:proofErr w:type="spellEnd"/>
+      <w:r>
+        <w:t xml:space="preserve"> comme sur le jeu de base</w:t>
       </w:r>
       <w:r>
         <w:t>.</w:t>
@@ -1224,7 +1423,7 @@
                     <pic:cNvPicPr/>
                   </pic:nvPicPr>
                   <pic:blipFill>
-                    <a:blip r:embed="rId14">
+                    <a:blip r:embed="rId15">
                       <a:extLst>
                         <a:ext uri="{28A0092B-C50C-407E-A947-70E740481C1C}">
                           <a14:useLocalDpi xmlns:a14="http://schemas.microsoft.com/office/drawing/2010/main" val="0"/>
@@ -1292,7 +1491,7 @@
                     <pic:cNvPicPr/>
                   </pic:nvPicPr>
                   <pic:blipFill>
-                    <a:blip r:embed="rId15">
+                    <a:blip r:embed="rId16">
                       <a:extLst>
                         <a:ext uri="{28A0092B-C50C-407E-A947-70E740481C1C}">
                           <a14:useLocalDpi xmlns:a14="http://schemas.microsoft.com/office/drawing/2010/main" val="0"/>
@@ -1329,10 +1528,158 @@
     </w:p>
     <w:p>
       <w:pPr>
-        <w:pStyle w:val="Titre1"/>
+        <w:pStyle w:val="Titre2"/>
       </w:pPr>
       <w:r>
-        <w:t>Diagrammes de classe</w:t>
+        <w:t>Changer de salle</w:t>
+      </w:r>
+    </w:p>
+    <w:p>
+      <w:r>
+        <w:rPr>
+          <w:noProof/>
+        </w:rPr>
+        <w:drawing>
+          <wp:inline distT="0" distB="0" distL="0" distR="0" wp14:anchorId="136B7FEC" wp14:editId="006E25CE">
+            <wp:extent cx="5760720" cy="1619885"/>
+            <wp:effectExtent l="0" t="0" r="0" b="0"/>
+            <wp:docPr id="14" name="Image 14"/>
+            <wp:cNvGraphicFramePr>
+              <a:graphicFrameLocks xmlns:a="http://schemas.openxmlformats.org/drawingml/2006/main" noChangeAspect="1"/>
+            </wp:cNvGraphicFramePr>
+            <a:graphic xmlns:a="http://schemas.openxmlformats.org/drawingml/2006/main">
+              <a:graphicData uri="http://schemas.openxmlformats.org/drawingml/2006/picture">
+                <pic:pic xmlns:pic="http://schemas.openxmlformats.org/drawingml/2006/picture">
+                  <pic:nvPicPr>
+                    <pic:cNvPr id="14" name="Image 14"/>
+                    <pic:cNvPicPr/>
+                  </pic:nvPicPr>
+                  <pic:blipFill>
+                    <a:blip r:embed="rId17">
+                      <a:extLst>
+                        <a:ext uri="{28A0092B-C50C-407E-A947-70E740481C1C}">
+                          <a14:useLocalDpi xmlns:a14="http://schemas.microsoft.com/office/drawing/2010/main" val="0"/>
+                        </a:ext>
+                      </a:extLst>
+                    </a:blip>
+                    <a:stretch>
+                      <a:fillRect/>
+                    </a:stretch>
+                  </pic:blipFill>
+                  <pic:spPr>
+                    <a:xfrm>
+                      <a:off x="0" y="0"/>
+                      <a:ext cx="5760720" cy="1619885"/>
+                    </a:xfrm>
+                    <a:prstGeom prst="rect">
+                      <a:avLst/>
+                    </a:prstGeom>
+                  </pic:spPr>
+                </pic:pic>
+              </a:graphicData>
+            </a:graphic>
+          </wp:inline>
+        </w:drawing>
+      </w:r>
+    </w:p>
+    <w:p>
+      <w:r>
+        <w:t xml:space="preserve">Ce diagramme de séquence commence par l’appel à la </w:t>
+      </w:r>
+      <w:r>
+        <w:t>méthode</w:t>
+      </w:r>
+      <w:r>
+        <w:t xml:space="preserve"> </w:t>
+      </w:r>
+      <w:r>
+        <w:t xml:space="preserve">évoluer </w:t>
+      </w:r>
+      <w:r>
+        <w:t>du joueu</w:t>
+      </w:r>
+      <w:r>
+        <w:t>r. Pour que le joueur change de salle, il doit marcher sur une porte et donc dépasser une certaine hauteur ou largeur. Dans la méthode évoluer ce dépassement sera détecté et une direction sera donnée pour changer de salle</w:t>
+      </w:r>
+      <w:r>
+        <w:t xml:space="preserve">. Cette direction représente l’emplacement de la porte que le joueur à pris par rapport à la salle. La </w:t>
+      </w:r>
+      <w:r>
+        <w:t>méthode</w:t>
+      </w:r>
+      <w:r>
+        <w:t xml:space="preserve"> </w:t>
+      </w:r>
+      <w:r>
+        <w:t>Evoluer</w:t>
+      </w:r>
+      <w:r>
+        <w:t xml:space="preserve"> va tout d’abord récupérer l’instance de la Partie (Rappelons que Partie est un singleton). Ensuite elle va appeler la </w:t>
+      </w:r>
+      <w:r>
+        <w:t xml:space="preserve">méthode </w:t>
+      </w:r>
+      <w:proofErr w:type="spellStart"/>
+      <w:r>
+        <w:t>ChangerSalle</w:t>
+      </w:r>
+      <w:proofErr w:type="spellEnd"/>
+      <w:r>
+        <w:t xml:space="preserve"> de Partie</w:t>
+      </w:r>
+      <w:r>
+        <w:t xml:space="preserve"> en lui donnant la direction</w:t>
+      </w:r>
+      <w:r>
+        <w:t xml:space="preserve">. Cette dernière va faire passer l’information de Niveau jusqu’à Carte. </w:t>
+      </w:r>
+      <w:r>
+        <w:t xml:space="preserve">Et la carte, qui connait la salle en cours, va la changer. Nous </w:t>
+      </w:r>
+      <w:r>
+        <w:t>n’</w:t>
+      </w:r>
+      <w:r>
+        <w:t xml:space="preserve">avons volontairement </w:t>
+      </w:r>
+      <w:r>
+        <w:t>pas détaillé</w:t>
+      </w:r>
+      <w:r>
+        <w:t xml:space="preserve"> l</w:t>
+      </w:r>
+      <w:r>
+        <w:t>’algorithme</w:t>
+      </w:r>
+      <w:r>
+        <w:t xml:space="preserve"> pour changer de salle car, dans un premier temps, ce sera fait statiquement, puis, dans une amélioration future, nous implémenterons un algorithme plus complexe.</w:t>
+      </w:r>
+      <w:r>
+        <w:t xml:space="preserve"> Enfin la partie doit replacer le joueur dans la salle nouvellement </w:t>
+      </w:r>
+      <w:r>
+        <w:t>chargé.</w:t>
+      </w:r>
+      <w:r>
+        <w:t xml:space="preserve"> </w:t>
+      </w:r>
+      <w:r>
+        <w:t>C</w:t>
+      </w:r>
+      <w:r>
+        <w:t>’est pourquoi il va changer l</w:t>
+      </w:r>
+      <w:r>
+        <w:t>es</w:t>
+      </w:r>
+      <w:r>
+        <w:t xml:space="preserve"> coordonn</w:t>
+      </w:r>
+      <w:r>
+        <w:t>ées</w:t>
+      </w:r>
+      <w:r>
+        <w:t xml:space="preserve"> du joueur.</w:t>
       </w:r>
     </w:p>
     <w:p>
@@ -1340,25 +1687,323 @@
         <w:pStyle w:val="Titre2"/>
       </w:pPr>
       <w:r>
-        <w:t>Diagramme métier</w:t>
-      </w:r>
-    </w:p>
-    <w:p/>
+        <w:lastRenderedPageBreak/>
+        <w:t>Changer de niveau</w:t>
+      </w:r>
+    </w:p>
+    <w:p>
+      <w:r>
+        <w:rPr>
+          <w:noProof/>
+        </w:rPr>
+        <w:drawing>
+          <wp:inline distT="0" distB="0" distL="0" distR="0" wp14:anchorId="6832218D" wp14:editId="73B6E297">
+            <wp:extent cx="5760720" cy="2233930"/>
+            <wp:effectExtent l="0" t="0" r="0" b="0"/>
+            <wp:docPr id="13" name="Image 13"/>
+            <wp:cNvGraphicFramePr>
+              <a:graphicFrameLocks xmlns:a="http://schemas.openxmlformats.org/drawingml/2006/main" noChangeAspect="1"/>
+            </wp:cNvGraphicFramePr>
+            <a:graphic xmlns:a="http://schemas.openxmlformats.org/drawingml/2006/main">
+              <a:graphicData uri="http://schemas.openxmlformats.org/drawingml/2006/picture">
+                <pic:pic xmlns:pic="http://schemas.openxmlformats.org/drawingml/2006/picture">
+                  <pic:nvPicPr>
+                    <pic:cNvPr id="13" name="Image 13"/>
+                    <pic:cNvPicPr/>
+                  </pic:nvPicPr>
+                  <pic:blipFill>
+                    <a:blip r:embed="rId18">
+                      <a:extLst>
+                        <a:ext uri="{28A0092B-C50C-407E-A947-70E740481C1C}">
+                          <a14:useLocalDpi xmlns:a14="http://schemas.microsoft.com/office/drawing/2010/main" val="0"/>
+                        </a:ext>
+                      </a:extLst>
+                    </a:blip>
+                    <a:stretch>
+                      <a:fillRect/>
+                    </a:stretch>
+                  </pic:blipFill>
+                  <pic:spPr>
+                    <a:xfrm>
+                      <a:off x="0" y="0"/>
+                      <a:ext cx="5760720" cy="2233930"/>
+                    </a:xfrm>
+                    <a:prstGeom prst="rect">
+                      <a:avLst/>
+                    </a:prstGeom>
+                  </pic:spPr>
+                </pic:pic>
+              </a:graphicData>
+            </a:graphic>
+          </wp:inline>
+        </w:drawing>
+      </w:r>
+    </w:p>
+    <w:p>
+      <w:r>
+        <w:t xml:space="preserve">Ce diagramme détaille le changement de niveau. Tout d’abord, le joueur récupère l’instance du singleton Partie. Ensuite, le joueur appel la méthode </w:t>
+      </w:r>
+      <w:proofErr w:type="spellStart"/>
+      <w:r>
+        <w:t>changerNiveau</w:t>
+      </w:r>
+      <w:proofErr w:type="spellEnd"/>
+      <w:r>
+        <w:t xml:space="preserve"> de la classe Partie. Cette dernière connait les niveaux car fixé statiquement dans un premier temps (voir diagramme de séquence pour lancer une partie), elle va donc simplement passer au niveau suivant. La partie doit après changer la position du joueur par rapport au niveau et</w:t>
+      </w:r>
+      <w:r>
+        <w:t xml:space="preserve"> à la</w:t>
+      </w:r>
+      <w:r>
+        <w:t xml:space="preserve"> salle</w:t>
+      </w:r>
+      <w:r>
+        <w:t xml:space="preserve"> nouvellement chargés. Nous n’avons volontairement pas détaillé l’algorithme pour </w:t>
+      </w:r>
+      <w:r>
+        <w:t>le passage</w:t>
+      </w:r>
+      <w:r>
+        <w:t xml:space="preserve"> au niveau suivant car il est destiné à changer plus tard.</w:t>
+      </w:r>
+    </w:p>
     <w:p>
       <w:pPr>
         <w:pStyle w:val="Titre2"/>
       </w:pPr>
       <w:r>
+        <w:t>Déplacement du joueur</w:t>
+      </w:r>
+    </w:p>
+    <w:p>
+      <w:r>
+        <w:rPr>
+          <w:noProof/>
+        </w:rPr>
+        <w:drawing>
+          <wp:inline distT="0" distB="0" distL="0" distR="0" wp14:anchorId="027E70FE" wp14:editId="44B43B25">
+            <wp:extent cx="5760720" cy="2806700"/>
+            <wp:effectExtent l="0" t="0" r="0" b="0"/>
+            <wp:docPr id="16" name="Image 16"/>
+            <wp:cNvGraphicFramePr>
+              <a:graphicFrameLocks xmlns:a="http://schemas.openxmlformats.org/drawingml/2006/main" noChangeAspect="1"/>
+            </wp:cNvGraphicFramePr>
+            <a:graphic xmlns:a="http://schemas.openxmlformats.org/drawingml/2006/main">
+              <a:graphicData uri="http://schemas.openxmlformats.org/drawingml/2006/picture">
+                <pic:pic xmlns:pic="http://schemas.openxmlformats.org/drawingml/2006/picture">
+                  <pic:nvPicPr>
+                    <pic:cNvPr id="16" name="Image 16"/>
+                    <pic:cNvPicPr/>
+                  </pic:nvPicPr>
+                  <pic:blipFill>
+                    <a:blip r:embed="rId19">
+                      <a:extLst>
+                        <a:ext uri="{28A0092B-C50C-407E-A947-70E740481C1C}">
+                          <a14:useLocalDpi xmlns:a14="http://schemas.microsoft.com/office/drawing/2010/main" val="0"/>
+                        </a:ext>
+                      </a:extLst>
+                    </a:blip>
+                    <a:stretch>
+                      <a:fillRect/>
+                    </a:stretch>
+                  </pic:blipFill>
+                  <pic:spPr>
+                    <a:xfrm>
+                      <a:off x="0" y="0"/>
+                      <a:ext cx="5760720" cy="2806700"/>
+                    </a:xfrm>
+                    <a:prstGeom prst="rect">
+                      <a:avLst/>
+                    </a:prstGeom>
+                  </pic:spPr>
+                </pic:pic>
+              </a:graphicData>
+            </a:graphic>
+          </wp:inline>
+        </w:drawing>
+      </w:r>
+    </w:p>
+    <w:p>
+      <w:r>
+        <w:t xml:space="preserve">Dans ce diagramme de séquence nous allons voir le déplacement du joueur. Tout d’abord, le joueur reçoit une direction du déplacement. Puis il va récupérer, dans la classe statistiques, sa vitesse de déplacement. Ensuite, il va déterminer la vitesse de ses deux attributs </w:t>
+      </w:r>
+      <w:proofErr w:type="spellStart"/>
+      <w:r>
+        <w:t>vitesseX</w:t>
+      </w:r>
+      <w:proofErr w:type="spellEnd"/>
+      <w:r>
+        <w:t xml:space="preserve"> et </w:t>
+      </w:r>
+      <w:proofErr w:type="spellStart"/>
+      <w:r>
+        <w:t>vitesseY</w:t>
+      </w:r>
+      <w:proofErr w:type="spellEnd"/>
+      <w:r>
+        <w:t xml:space="preserve"> dans sa méthode </w:t>
+      </w:r>
+      <w:proofErr w:type="spellStart"/>
+      <w:r>
+        <w:t>SetVitesse</w:t>
+      </w:r>
+      <w:proofErr w:type="spellEnd"/>
+      <w:r>
+        <w:t>.</w:t>
+      </w:r>
+    </w:p>
+    <w:p>
+      <w:pPr>
+        <w:pStyle w:val="Titre1"/>
+      </w:pPr>
+      <w:r>
+        <w:lastRenderedPageBreak/>
+        <w:t>Diagrammes de classe</w:t>
+      </w:r>
+    </w:p>
+    <w:p>
+      <w:pPr>
+        <w:pStyle w:val="Titre2"/>
+      </w:pPr>
+      <w:r>
+        <w:t>Diagramme métier</w:t>
+      </w:r>
+    </w:p>
+    <w:p>
+      <w:r>
+        <w:rPr>
+          <w:noProof/>
+        </w:rPr>
+        <w:drawing>
+          <wp:inline distT="0" distB="0" distL="0" distR="0" wp14:anchorId="5CD57432" wp14:editId="3DA8A2D9">
+            <wp:extent cx="5760720" cy="2773045"/>
+            <wp:effectExtent l="0" t="0" r="0" b="8255"/>
+            <wp:docPr id="17" name="Image 17"/>
+            <wp:cNvGraphicFramePr>
+              <a:graphicFrameLocks xmlns:a="http://schemas.openxmlformats.org/drawingml/2006/main" noChangeAspect="1"/>
+            </wp:cNvGraphicFramePr>
+            <a:graphic xmlns:a="http://schemas.openxmlformats.org/drawingml/2006/main">
+              <a:graphicData uri="http://schemas.openxmlformats.org/drawingml/2006/picture">
+                <pic:pic xmlns:pic="http://schemas.openxmlformats.org/drawingml/2006/picture">
+                  <pic:nvPicPr>
+                    <pic:cNvPr id="17" name="Image 17"/>
+                    <pic:cNvPicPr/>
+                  </pic:nvPicPr>
+                  <pic:blipFill>
+                    <a:blip r:embed="rId20">
+                      <a:extLst>
+                        <a:ext uri="{28A0092B-C50C-407E-A947-70E740481C1C}">
+                          <a14:useLocalDpi xmlns:a14="http://schemas.microsoft.com/office/drawing/2010/main" val="0"/>
+                        </a:ext>
+                      </a:extLst>
+                    </a:blip>
+                    <a:stretch>
+                      <a:fillRect/>
+                    </a:stretch>
+                  </pic:blipFill>
+                  <pic:spPr>
+                    <a:xfrm>
+                      <a:off x="0" y="0"/>
+                      <a:ext cx="5760720" cy="2773045"/>
+                    </a:xfrm>
+                    <a:prstGeom prst="rect">
+                      <a:avLst/>
+                    </a:prstGeom>
+                  </pic:spPr>
+                </pic:pic>
+              </a:graphicData>
+            </a:graphic>
+          </wp:inline>
+        </w:drawing>
+      </w:r>
+    </w:p>
+    <w:p>
+      <w:r>
+        <w:t>Nous voici donc au diagramme de classe illustrant la partie métier de notre application. Comme dit précédemment, il ne représente que la partie « vitale » du jeu mais il reste quand même assez imposant par sa taille. Nous savons d’ores et déjà qu’il est incomplet et qu’il va évoluer au fil du temps. Nous l’avons pensé pour pouvoir accueillir de nombreux autres éléments.</w:t>
+      </w:r>
+    </w:p>
+    <w:p>
+      <w:pPr>
+        <w:pStyle w:val="Titre2"/>
+      </w:pPr>
+      <w:r>
         <w:t>Multiton de fabriques abstraites</w:t>
       </w:r>
     </w:p>
     <w:p>
       <w:r>
-        <w:t>Nous avons décidé d’utiliser le design pattern de la fabrique abstraite, le trouvant particulièrement adapté à la situation. Nous avons remarqué que nous aurons besoin de nombreuses fabriques pour notre projet. Et en sachant que la fabrique abstraite est elle-même un singleton, nous avons décidé de combiner la fabrique abstraite avec un autre design pattern : le multiton. Cela nous permet d’appeler depuis n’importe où dans notre code nos fabriques abstraites.</w:t>
+        <w:rPr>
+          <w:noProof/>
+        </w:rPr>
+        <w:drawing>
+          <wp:inline distT="0" distB="0" distL="0" distR="0" wp14:anchorId="7E5727FC" wp14:editId="0B5E74AC">
+            <wp:extent cx="5760720" cy="2343785"/>
+            <wp:effectExtent l="0" t="0" r="0" b="0"/>
+            <wp:docPr id="24" name="Image 24"/>
+            <wp:cNvGraphicFramePr>
+              <a:graphicFrameLocks xmlns:a="http://schemas.openxmlformats.org/drawingml/2006/main" noChangeAspect="1"/>
+            </wp:cNvGraphicFramePr>
+            <a:graphic xmlns:a="http://schemas.openxmlformats.org/drawingml/2006/main">
+              <a:graphicData uri="http://schemas.openxmlformats.org/drawingml/2006/picture">
+                <pic:pic xmlns:pic="http://schemas.openxmlformats.org/drawingml/2006/picture">
+                  <pic:nvPicPr>
+                    <pic:cNvPr id="24" name="Image 24"/>
+                    <pic:cNvPicPr/>
+                  </pic:nvPicPr>
+                  <pic:blipFill>
+                    <a:blip r:embed="rId21">
+                      <a:extLst>
+                        <a:ext uri="{28A0092B-C50C-407E-A947-70E740481C1C}">
+                          <a14:useLocalDpi xmlns:a14="http://schemas.microsoft.com/office/drawing/2010/main" val="0"/>
+                        </a:ext>
+                      </a:extLst>
+                    </a:blip>
+                    <a:stretch>
+                      <a:fillRect/>
+                    </a:stretch>
+                  </pic:blipFill>
+                  <pic:spPr>
+                    <a:xfrm>
+                      <a:off x="0" y="0"/>
+                      <a:ext cx="5760720" cy="2343785"/>
+                    </a:xfrm>
+                    <a:prstGeom prst="rect">
+                      <a:avLst/>
+                    </a:prstGeom>
+                  </pic:spPr>
+                </pic:pic>
+              </a:graphicData>
+            </a:graphic>
+          </wp:inline>
+        </w:drawing>
+      </w:r>
+    </w:p>
+    <w:p>
+      <w:r>
+        <w:t xml:space="preserve">Nous avons décidé d’utiliser le design pattern de la fabrique abstraite, le trouvant particulièrement adapté à </w:t>
+      </w:r>
+      <w:r>
+        <w:t>notre</w:t>
+      </w:r>
+      <w:r>
+        <w:t xml:space="preserve"> situation. Nous avons remarqué que nous aurons besoin de nombreuses fabriques pour notre projet. Et en sachant que la fabrique abstraite est elle-même un singleton, nous avons décidé de combiner la fabrique abstraite avec un autre design pattern : le multiton. Cela nous permet d’appeler depuis n’importe où dans notre code nos fabriques abstraites</w:t>
+      </w:r>
+      <w:r>
+        <w:t xml:space="preserve"> et de les regrouper sous la même structure</w:t>
+      </w:r>
+      <w:r>
+        <w:t>.</w:t>
+      </w:r>
+      <w:r>
+        <w:t xml:space="preserve"> Il est lui aussi destiné à évoluer</w:t>
+      </w:r>
+      <w:r>
+        <w:t>. Nous aurons surement d’autres fabriques à rajouter.</w:t>
       </w:r>
     </w:p>
     <w:sectPr>
-      <w:headerReference w:type="default" r:id="rId16"/>
+      <w:headerReference w:type="default" r:id="rId22"/>
+      <w:footerReference w:type="default" r:id="rId23"/>
       <w:pgSz w:w="11906" w:h="16838"/>
       <w:pgMar w:top="1417" w:right="1417" w:bottom="1417" w:left="1417" w:header="708" w:footer="708" w:gutter="0"/>
       <w:pgNumType w:start="0"/>
@@ -1393,6 +2038,132 @@
     </w:p>
   </w:endnote>
 </w:endnotes>
+</file>
+
+<file path=word/footer1.xml><?xml version="1.0" encoding="utf-8"?>
+<w:ftr xmlns:wpc="http://schemas.microsoft.com/office/word/2010/wordprocessingCanvas" xmlns:cx="http://schemas.microsoft.com/office/drawing/2014/chartex" xmlns:cx1="http://schemas.microsoft.com/office/drawing/2015/9/8/chartex" xmlns:cx2="http://schemas.microsoft.com/office/drawing/2015/10/21/chartex" xmlns:cx3="http://schemas.microsoft.com/office/drawing/2016/5/9/chartex" xmlns:cx4="http://schemas.microsoft.com/office/drawing/2016/5/10/chartex" xmlns:cx5="http://schemas.microsoft.com/office/drawing/2016/5/11/chartex" xmlns:cx6="http://schemas.microsoft.com/office/drawing/2016/5/12/chartex" xmlns:cx7="http://schemas.microsoft.com/office/drawing/2016/5/13/chartex" xmlns:cx8="http://schemas.microsoft.com/office/drawing/2016/5/14/chartex" xmlns:mc="http://schemas.openxmlformats.org/markup-compatibility/2006" xmlns:aink="http://schemas.microsoft.com/office/drawing/2016/ink" xmlns:am3d="http://schemas.microsoft.com/office/drawing/2017/model3d" xmlns:o="urn:schemas-microsoft-com:office:office" xmlns:r="http://schemas.openxmlformats.org/officeDocument/2006/relationships" xmlns:m="http://schemas.openxmlformats.org/officeDocument/2006/math" xmlns:v="urn:schemas-microsoft-com:vml" xmlns:wp14="http://schemas.microsoft.com/office/word/2010/wordprocessingDrawing" xmlns:wp="http://schemas.openxmlformats.org/drawingml/2006/wordprocessingDrawing" xmlns:w10="urn:schemas-microsoft-com:office:word" xmlns:w="http://schemas.openxmlformats.org/wordprocessingml/2006/main" xmlns:w14="http://schemas.microsoft.com/office/word/2010/wordml" xmlns:w15="http://schemas.microsoft.com/office/word/2012/wordml" xmlns:w16cex="http://schemas.microsoft.com/office/word/2018/wordml/cex" xmlns:w16cid="http://schemas.microsoft.com/office/word/2016/wordml/cid" xmlns:w16="http://schemas.microsoft.com/office/word/2018/wordml" xmlns:w16sdtdh="http://schemas.microsoft.com/office/word/2020/wordml/sdtdatahash" xmlns:w16se="http://schemas.microsoft.com/office/word/2015/wordml/symex" xmlns:wpg="http://schemas.microsoft.com/office/word/2010/wordprocessingGroup" xmlns:wpi="http://schemas.microsoft.com/office/word/2010/wordprocessingInk" xmlns:wne="http://schemas.microsoft.com/office/word/2006/wordml" xmlns:wps="http://schemas.microsoft.com/office/word/2010/wordprocessingShape" mc:Ignorable="w14 w15 w16se w16cid w16 w16cex w16sdtdh wp14">
+  <w:sdt>
+    <w:sdtPr>
+      <w:id w:val="1318380897"/>
+      <w:docPartObj>
+        <w:docPartGallery w:val="Page Numbers (Bottom of Page)"/>
+        <w:docPartUnique/>
+      </w:docPartObj>
+    </w:sdtPr>
+    <w:sdtContent>
+      <w:sdt>
+        <w:sdtPr>
+          <w:id w:val="1728636285"/>
+          <w:docPartObj>
+            <w:docPartGallery w:val="Page Numbers (Top of Page)"/>
+            <w:docPartUnique/>
+          </w:docPartObj>
+        </w:sdtPr>
+        <w:sdtContent>
+          <w:p>
+            <w:pPr>
+              <w:pStyle w:val="Pieddepage"/>
+              <w:jc w:val="center"/>
+            </w:pPr>
+            <w:r>
+              <w:t>Page n°</w:t>
+            </w:r>
+            <w:r>
+              <w:rPr>
+                <w:b/>
+                <w:bCs/>
+                <w:sz w:val="24"/>
+                <w:szCs w:val="24"/>
+              </w:rPr>
+              <w:fldChar w:fldCharType="begin"/>
+            </w:r>
+            <w:r>
+              <w:rPr>
+                <w:b/>
+                <w:bCs/>
+              </w:rPr>
+              <w:instrText>PAGE</w:instrText>
+            </w:r>
+            <w:r>
+              <w:rPr>
+                <w:b/>
+                <w:bCs/>
+                <w:sz w:val="24"/>
+                <w:szCs w:val="24"/>
+              </w:rPr>
+              <w:fldChar w:fldCharType="separate"/>
+            </w:r>
+            <w:r>
+              <w:rPr>
+                <w:b/>
+                <w:bCs/>
+              </w:rPr>
+              <w:t>2</w:t>
+            </w:r>
+            <w:r>
+              <w:rPr>
+                <w:b/>
+                <w:bCs/>
+                <w:sz w:val="24"/>
+                <w:szCs w:val="24"/>
+              </w:rPr>
+              <w:fldChar w:fldCharType="end"/>
+            </w:r>
+            <w:r>
+              <w:t xml:space="preserve"> sur </w:t>
+            </w:r>
+            <w:r>
+              <w:rPr>
+                <w:b/>
+                <w:bCs/>
+                <w:sz w:val="24"/>
+                <w:szCs w:val="24"/>
+              </w:rPr>
+              <w:fldChar w:fldCharType="begin"/>
+            </w:r>
+            <w:r>
+              <w:rPr>
+                <w:b/>
+                <w:bCs/>
+              </w:rPr>
+              <w:instrText>NUMPAGES</w:instrText>
+            </w:r>
+            <w:r>
+              <w:rPr>
+                <w:b/>
+                <w:bCs/>
+                <w:sz w:val="24"/>
+                <w:szCs w:val="24"/>
+              </w:rPr>
+              <w:fldChar w:fldCharType="separate"/>
+            </w:r>
+            <w:r>
+              <w:rPr>
+                <w:b/>
+                <w:bCs/>
+              </w:rPr>
+              <w:t>2</w:t>
+            </w:r>
+            <w:r>
+              <w:rPr>
+                <w:b/>
+                <w:bCs/>
+                <w:sz w:val="24"/>
+                <w:szCs w:val="24"/>
+              </w:rPr>
+              <w:fldChar w:fldCharType="end"/>
+            </w:r>
+          </w:p>
+        </w:sdtContent>
+      </w:sdt>
+    </w:sdtContent>
+  </w:sdt>
+  <w:p>
+    <w:pPr>
+      <w:pStyle w:val="Pieddepage"/>
+    </w:pPr>
+  </w:p>
+</w:ftr>
 </file>
 
 <file path=word/footnotes.xml><?xml version="1.0" encoding="utf-8"?>

</xml_diff>